<commit_message>
task Word Document Generator solved
</commit_message>
<xml_diff>
--- a/Softuni/OtherTypesHW/WordDocumentGenerator/docxFile.docx
+++ b/Softuni/OtherTypesHW/WordDocumentGenerator/docxFile.docx
@@ -39,7 +39,7 @@
                   <pic:cNvPicPr/>
                 </pic:nvPicPr>
                 <pic:blipFill>
-                  <a:blip xmlns:r="http://schemas.openxmlformats.org/officeDocument/2006/relationships" r:embed="Rfa67411e606042c6"/>
+                  <a:blip xmlns:r="http://schemas.openxmlformats.org/officeDocument/2006/relationships" r:embed="R7e36a0f343814be6"/>
                   <a:stretch>
                     <a:fillRect/>
                   </a:stretch>
@@ -64,7 +64,9 @@
       <w:pPr/>
     </w:p>
     <w:p>
-      <w:pPr/>
+      <w:pPr>
+        <w:ind w:right="1140"/>
+      </w:pPr>
       <w:r>
         <w:t xml:space="preserve">SoftUni is organizing a contest for the best </w:t>
       </w:r>
@@ -76,9 +78,6 @@
       </w:r>
       <w:r>
         <w:t xml:space="preserve">from the OOP teamwork </w:t>
-      </w:r>
-      <w:r>
-        <w:br/>
       </w:r>
       <w:r>
         <w:t xml:space="preserve">projects. The winnig teams will receive a </w:t>
@@ -108,7 +107,265 @@
         </w:numPr>
       </w:pPr>
       <w:r>
-        <w:t>First Bulleted Item.</w:t>
+        <w:t>Properly structured and follow all good OOP practices</w:t>
+      </w:r>
+    </w:p>
+    <w:p>
+      <w:pPr>
+        <w:numPr>
+          <w:ilvl w:val="0"/>
+          <w:numId w:val="1"/>
+        </w:numPr>
+      </w:pPr>
+      <w:r>
+        <w:t>Awesome</w:t>
+      </w:r>
+    </w:p>
+    <w:p>
+      <w:pPr>
+        <w:numPr>
+          <w:ilvl w:val="0"/>
+          <w:numId w:val="1"/>
+        </w:numPr>
+      </w:pPr>
+      <w:r>
+        <w:t>...Very Awesome</w:t>
+      </w:r>
+    </w:p>
+    <w:p>
+      <w:pPr/>
+    </w:p>
+    <w:tbl>
+      <w:tblPr>
+        <w:tblStyle w:val="TableGrid"/>
+        <w:tblW w:w="5000" w:type="pct"/>
+        <w:tblLook w:val="04A0"/>
+        <w:jc w:val="center"/>
+      </w:tblPr>
+      <w:tblGrid>
+        <w:gridCol w:w="2310"/>
+        <w:gridCol w:w="2310"/>
+        <w:gridCol w:w="2310"/>
+      </w:tblGrid>
+      <w:tr>
+        <w:tc>
+          <w:tcPr>
+            <w:tcW w:w="2310" w:type="pct"/>
+            <w:shd w:val="clear" w:color="auto" w:fill="548DD4"/>
+          </w:tcPr>
+          <w:p>
+            <w:pPr>
+              <w:jc w:val="center"/>
+            </w:pPr>
+            <w:r>
+              <w:rPr>
+                <w:color w:val="FFFFFF"/>
+                <w:b/>
+              </w:rPr>
+              <w:t>Team</w:t>
+            </w:r>
+          </w:p>
+        </w:tc>
+        <w:tc>
+          <w:tcPr>
+            <w:tcW w:w="2310" w:type="pct"/>
+            <w:shd w:val="clear" w:color="auto" w:fill="548DD4"/>
+          </w:tcPr>
+          <w:p>
+            <w:pPr>
+              <w:jc w:val="center"/>
+            </w:pPr>
+            <w:r>
+              <w:rPr>
+                <w:color w:val="FFFFFF"/>
+                <w:b/>
+              </w:rPr>
+              <w:t>Game</w:t>
+            </w:r>
+          </w:p>
+        </w:tc>
+        <w:tc>
+          <w:tcPr>
+            <w:tcW w:w="2310" w:type="pct"/>
+            <w:shd w:val="clear" w:color="auto" w:fill="548DD4"/>
+          </w:tcPr>
+          <w:p>
+            <w:pPr>
+              <w:jc w:val="center"/>
+            </w:pPr>
+            <w:r>
+              <w:rPr>
+                <w:color w:val="FFFFFF"/>
+                <w:b/>
+              </w:rPr>
+              <w:t>Points</w:t>
+            </w:r>
+          </w:p>
+        </w:tc>
+      </w:tr>
+      <w:tr>
+        <w:tc>
+          <w:tcPr>
+            <w:tcW w:w="2310" w:type="pct"/>
+          </w:tcPr>
+          <w:p>
+            <w:pPr>
+              <w:jc w:val="center"/>
+            </w:pPr>
+            <w:r>
+              <w:t>-</w:t>
+            </w:r>
+          </w:p>
+        </w:tc>
+        <w:tc>
+          <w:tcPr>
+            <w:tcW w:w="2310" w:type="pct"/>
+          </w:tcPr>
+          <w:p>
+            <w:pPr>
+              <w:jc w:val="center"/>
+            </w:pPr>
+            <w:r>
+              <w:t>-</w:t>
+            </w:r>
+          </w:p>
+        </w:tc>
+        <w:tc>
+          <w:tcPr>
+            <w:tcW w:w="2310" w:type="pct"/>
+          </w:tcPr>
+          <w:p>
+            <w:pPr>
+              <w:jc w:val="center"/>
+            </w:pPr>
+            <w:r>
+              <w:t>-</w:t>
+            </w:r>
+          </w:p>
+        </w:tc>
+      </w:tr>
+      <w:tr>
+        <w:tc>
+          <w:tcPr>
+            <w:tcW w:w="2310" w:type="pct"/>
+          </w:tcPr>
+          <w:p>
+            <w:pPr>
+              <w:jc w:val="center"/>
+            </w:pPr>
+            <w:r>
+              <w:t>-</w:t>
+            </w:r>
+          </w:p>
+        </w:tc>
+        <w:tc>
+          <w:tcPr>
+            <w:tcW w:w="2310" w:type="pct"/>
+          </w:tcPr>
+          <w:p>
+            <w:pPr>
+              <w:jc w:val="center"/>
+            </w:pPr>
+            <w:r>
+              <w:t>-</w:t>
+            </w:r>
+          </w:p>
+        </w:tc>
+        <w:tc>
+          <w:tcPr>
+            <w:tcW w:w="2310" w:type="pct"/>
+          </w:tcPr>
+          <w:p>
+            <w:pPr>
+              <w:jc w:val="center"/>
+            </w:pPr>
+            <w:r>
+              <w:t>-</w:t>
+            </w:r>
+          </w:p>
+        </w:tc>
+      </w:tr>
+      <w:tr>
+        <w:tc>
+          <w:tcPr>
+            <w:tcW w:w="2310" w:type="pct"/>
+          </w:tcPr>
+          <w:p>
+            <w:pPr>
+              <w:jc w:val="center"/>
+            </w:pPr>
+            <w:r>
+              <w:t>-</w:t>
+            </w:r>
+          </w:p>
+        </w:tc>
+        <w:tc>
+          <w:tcPr>
+            <w:tcW w:w="2310" w:type="pct"/>
+          </w:tcPr>
+          <w:p>
+            <w:pPr>
+              <w:jc w:val="center"/>
+            </w:pPr>
+            <w:r>
+              <w:t>-</w:t>
+            </w:r>
+          </w:p>
+        </w:tc>
+        <w:tc>
+          <w:tcPr>
+            <w:tcW w:w="2310" w:type="pct"/>
+          </w:tcPr>
+          <w:p>
+            <w:pPr>
+              <w:jc w:val="center"/>
+            </w:pPr>
+            <w:r>
+              <w:t>-</w:t>
+            </w:r>
+          </w:p>
+        </w:tc>
+      </w:tr>
+    </w:tbl>
+    <w:p>
+      <w:pPr/>
+    </w:p>
+    <w:p>
+      <w:pPr>
+        <w:jc w:val="center"/>
+      </w:pPr>
+      <w:r>
+        <w:rPr>
+          <w:lang w:val="bg-BG"/>
+        </w:rPr>
+        <w:t xml:space="preserve">The top 3 teams will receive a </w:t>
+      </w:r>
+      <w:r>
+        <w:rPr>
+          <w:b/>
+          <w:caps/>
+        </w:rPr>
+        <w:t xml:space="preserve">Spectacular </w:t>
+      </w:r>
+      <w:r>
+        <w:t>prize:</w:t>
+      </w:r>
+    </w:p>
+    <w:p>
+      <w:pPr>
+        <w:jc w:val="center"/>
+      </w:pPr>
+      <w:r>
+        <w:rPr>
+          <w:lang w:val="bg-BG"/>
+          <w:b/>
+          <w:color w:val="17365D"/>
+          <w:u w:val="single" w:color="17365D"/>
+          <w:caps/>
+          <w:sz w:val="48"/>
+          <w:szCs w:val="48"/>
+        </w:rPr>
+        <w:t>A handshake from Nakov</w:t>
       </w:r>
     </w:p>
   </w:body>
@@ -732,5 +989,31 @@
     <w:semiHidden/>
     <w:unhideWhenUsed/>
   </w:style>
+  <w:style w:type="table" w:styleId="TableGrid">
+    <w:name w:val="Table Grid"/>
+    <w:basedOn w:val="TableNormal"/>
+    <w:uiPriority w:val="59"/>
+    <w:rsid w:val="008D0119"/>
+    <w:pPr>
+      <w:spacing w:after="0" w:line="240" w:lineRule="auto"/>
+    </w:pPr>
+    <w:tblPr>
+      <w:tblInd w:w="0" w:type="dxa"/>
+      <w:tblBorders>
+        <w:top w:val="single" w:sz="4" w:space="0" w:color="000000" w:themeColor="text1"/>
+        <w:left w:val="single" w:sz="4" w:space="0" w:color="000000" w:themeColor="text1"/>
+        <w:bottom w:val="single" w:sz="4" w:space="0" w:color="000000" w:themeColor="text1"/>
+        <w:right w:val="single" w:sz="4" w:space="0" w:color="000000" w:themeColor="text1"/>
+        <w:insideH w:val="single" w:sz="4" w:space="0" w:color="000000" w:themeColor="text1"/>
+        <w:insideV w:val="single" w:sz="4" w:space="0" w:color="000000" w:themeColor="text1"/>
+      </w:tblBorders>
+      <w:tblCellMar>
+        <w:top w:w="0" w:type="dxa"/>
+        <w:left w:w="108" w:type="dxa"/>
+        <w:bottom w:w="0" w:type="dxa"/>
+        <w:right w:w="108" w:type="dxa"/>
+      </w:tblCellMar>
+    </w:tblPr>
+  </w:style>
 </w:styles>
 </file>
</xml_diff>

<commit_message>
bulleted list items indented
</commit_message>
<xml_diff>
--- a/Softuni/OtherTypesHW/WordDocumentGenerator/docxFile.docx
+++ b/Softuni/OtherTypesHW/WordDocumentGenerator/docxFile.docx
@@ -39,7 +39,7 @@
                   <pic:cNvPicPr/>
                 </pic:nvPicPr>
                 <pic:blipFill>
-                  <a:blip xmlns:r="http://schemas.openxmlformats.org/officeDocument/2006/relationships" r:embed="R7e36a0f343814be6"/>
+                  <a:blip xmlns:r="http://schemas.openxmlformats.org/officeDocument/2006/relationships" r:embed="Rc42b5056af464231"/>
                   <a:stretch>
                     <a:fillRect/>
                   </a:stretch>
@@ -102,7 +102,7 @@
     <w:p>
       <w:pPr>
         <w:numPr>
-          <w:ilvl w:val="0"/>
+          <w:ilvl w:val="1"/>
           <w:numId w:val="1"/>
         </w:numPr>
       </w:pPr>
@@ -113,7 +113,7 @@
     <w:p>
       <w:pPr>
         <w:numPr>
-          <w:ilvl w:val="0"/>
+          <w:ilvl w:val="1"/>
           <w:numId w:val="1"/>
         </w:numPr>
       </w:pPr>
@@ -124,7 +124,7 @@
     <w:p>
       <w:pPr>
         <w:numPr>
-          <w:ilvl w:val="0"/>
+          <w:ilvl w:val="1"/>
           <w:numId w:val="1"/>
         </w:numPr>
       </w:pPr>

</xml_diff>